<commit_message>
bo sung file bao cao san pham mau
</commit_message>
<xml_diff>
--- a/Báo cáo sản phẩm mẫu.docx
+++ b/Báo cáo sản phẩm mẫu.docx
@@ -35,17 +35,20 @@
       <w:pPr>
         <w:pStyle w:val="ListParagraph"/>
         <w:ind w:left="1080"/>
-      </w:pPr>
-      <w:r>
-        <w:t xml:space="preserve">Bao </w:t>
-      </w:r>
-      <w:r>
-        <w:t>g</w:t>
-      </w:r>
-      <w:r>
-        <w:t xml:space="preserve">ồm </w:t>
-      </w:r>
-      <w:r>
+        <w:rPr>
+          <w:lang w:val="fr-FR"/>
+        </w:rPr>
+      </w:pPr>
+      <w:r>
+        <w:rPr>
+          <w:lang w:val="fr-FR"/>
+        </w:rPr>
+        <w:t xml:space="preserve">Bao gồm </w:t>
+      </w:r>
+      <w:r>
+        <w:rPr>
+          <w:lang w:val="fr-FR"/>
+        </w:rPr>
         <w:t>các page sau:</w:t>
       </w:r>
     </w:p>
@@ -56,32 +59,44 @@
           <w:ilvl w:val="0"/>
           <w:numId w:val="2"/>
         </w:numPr>
-      </w:pPr>
-      <w:r>
+        <w:rPr>
+          <w:lang w:val="fr-FR"/>
+        </w:rPr>
+      </w:pPr>
+      <w:r>
+        <w:rPr>
+          <w:lang w:val="fr-FR"/>
+        </w:rPr>
         <w:t>P</w:t>
       </w:r>
       <w:r>
-        <w:t xml:space="preserve">age </w:t>
-      </w:r>
-      <w:r>
-        <w:t xml:space="preserve">Nhân Viên </w:t>
-      </w:r>
-      <w:r>
-        <w:t>hiển thị t</w:t>
-      </w:r>
-      <w:r>
-        <w:t>ất cả nhân viên</w:t>
-      </w:r>
-      <w:r>
+        <w:rPr>
+          <w:lang w:val="fr-FR"/>
+        </w:rPr>
+        <w:t>age Nhân Viên hiển thị tất cả nhân viên</w:t>
+      </w:r>
+      <w:r>
+        <w:rPr>
+          <w:lang w:val="fr-FR"/>
+        </w:rPr>
         <w:t xml:space="preserve"> (hình avatar và tên nhân viên). Gồm chức năng </w:t>
       </w:r>
       <w:r>
+        <w:rPr>
+          <w:lang w:val="fr-FR"/>
+        </w:rPr>
         <w:t>t</w:t>
       </w:r>
       <w:r>
+        <w:rPr>
+          <w:lang w:val="fr-FR"/>
+        </w:rPr>
         <w:t xml:space="preserve">ìm kiếm </w:t>
       </w:r>
       <w:r>
+        <w:rPr>
+          <w:lang w:val="fr-FR"/>
+        </w:rPr>
         <w:t>giúp tìm kiếm nhân viên.</w:t>
       </w:r>
     </w:p>
@@ -89,8 +104,14 @@
       <w:pPr>
         <w:pStyle w:val="ListParagraph"/>
         <w:ind w:left="1440"/>
-      </w:pPr>
-      <w:r>
+        <w:rPr>
+          <w:lang w:val="fr-FR"/>
+        </w:rPr>
+      </w:pPr>
+      <w:r>
+        <w:rPr>
+          <w:lang w:val="fr-FR"/>
+        </w:rPr>
         <w:t xml:space="preserve">Chức năng hiển thị thông tin chi tiết của nhân viên khi chọn vào nhân viên. </w:t>
       </w:r>
     </w:p>
@@ -103,7 +124,13 @@
         </w:numPr>
       </w:pPr>
       <w:r>
-        <w:t>Page Phòng ban hiển thị tất cả các phong ban. (Tên phòng ban, Số lượng nhân viên của từng phòng ban).</w:t>
+        <w:t>Page Phòng ban hiển thị tất cả các</w:t>
+      </w:r>
+      <w:r>
+        <w:t xml:space="preserve"> phòng</w:t>
+      </w:r>
+      <w:r>
+        <w:t xml:space="preserve"> ban. (Tên phòng ban, Số lượng nhân viên của từng phòng ban).</w:t>
       </w:r>
     </w:p>
     <w:p>
@@ -124,7 +151,13 @@
         <w:ind w:left="1440"/>
       </w:pPr>
       <w:r>
-        <w:t xml:space="preserve">Gồm chức năng sắp xếp theo tên nhân viên. </w:t>
+        <w:t xml:space="preserve">Gồm chức năng sắp xếp theo </w:t>
+      </w:r>
+      <w:r>
+        <w:t>mã</w:t>
+      </w:r>
+      <w:r>
+        <w:t xml:space="preserve"> nhân viên. </w:t>
       </w:r>
     </w:p>
     <w:p>
@@ -152,9 +185,27 @@
           <w:ilvl w:val="0"/>
           <w:numId w:val="3"/>
         </w:numPr>
-      </w:pPr>
-      <w:r>
+        <w:rPr>
+          <w:lang w:val="fr-FR"/>
+        </w:rPr>
+      </w:pPr>
+      <w:r>
+        <w:rPr>
+          <w:lang w:val="fr-FR"/>
+        </w:rPr>
         <w:t>Page Nhân Viên.</w:t>
+      </w:r>
+      <w:r>
+        <w:rPr>
+          <w:lang w:val="fr-FR"/>
+        </w:rPr>
+        <w:t xml:space="preserve"> (khi l</w:t>
+      </w:r>
+      <w:r>
+        <w:rPr>
+          <w:lang w:val="fr-FR"/>
+        </w:rPr>
+        <w:t>ựa chọn menu nhân viên)</w:t>
       </w:r>
     </w:p>
     <w:p>
@@ -277,6 +328,9 @@
       <w:r>
         <w:t>Page phòng ban</w:t>
       </w:r>
+      <w:r>
+        <w:t xml:space="preserve"> (hiển thị khi lựa chọn menu phòng ban)</w:t>
+      </w:r>
     </w:p>
     <w:p>
       <w:pPr>
@@ -336,6 +390,12 @@
       </w:pPr>
       <w:r>
         <w:t>Page bảng lương</w:t>
+      </w:r>
+      <w:r>
+        <w:t xml:space="preserve"> (hiển th</w:t>
+      </w:r>
+      <w:r>
+        <w:t>ị khi lựa chọn menu bảng lương)</w:t>
       </w:r>
     </w:p>
     <w:p>

</xml_diff>